<commit_message>
Rat With Dash Sound And Dash UI and Procedural Difficulty/Obstacle Introduction
</commit_message>
<xml_diff>
--- a/Content/LateGDD.docx
+++ b/Content/LateGDD.docx
@@ -129,7 +129,16 @@
       </w:r>
       <w:proofErr w:type="gramEnd"/>
     </w:p>
-    <w:p/>
+    <w:p>
+      <w:r>
+        <w:t xml:space="preserve">Make Bat predict rat </w:t>
+      </w:r>
+      <w:proofErr w:type="gramStart"/>
+      <w:r>
+        <w:t>position</w:t>
+      </w:r>
+      <w:proofErr w:type="gramEnd"/>
+    </w:p>
     <w:p>
       <w:r>
         <w:t xml:space="preserve">Wyd with that cheese </w:t>
@@ -323,6 +332,11 @@
       </w:r>
       <w:r>
         <w:t xml:space="preserve"> (15%)</w:t>
+      </w:r>
+    </w:p>
+    <w:p>
+      <w:r>
+        <w:t>Visual effect for cheese worth 1000 or more</w:t>
       </w:r>
     </w:p>
     <w:p>

</xml_diff>